<commit_message>
update van de interview
</commit_message>
<xml_diff>
--- a/barrocIT bestanden/Interview.docx
+++ b/barrocIT bestanden/Interview.docx
@@ -165,137 +165,298 @@
         </w:rPr>
         <w:t>[aantekeningen maken]</w:t>
       </w:r>
-    </w:p>
-    <w:p>
-      <w:pPr>
-        <w:rPr>
-          <w:b/>
-        </w:rPr>
-      </w:pPr>
-      <w:r>
-        <w:rPr>
-          <w:b/>
-        </w:rPr>
-        <w:t>Alle vragen hier:</w:t>
-      </w:r>
-    </w:p>
-    <w:p>
-      <w:pPr>
-        <w:rPr>
-          <w:b/>
-        </w:rPr>
-      </w:pPr>
-    </w:p>
-    <w:p>
-      <w:pPr>
-        <w:rPr>
-          <w:b/>
-          <w:i/>
-        </w:rPr>
-      </w:pPr>
-    </w:p>
-    <w:p>
-      <w:pPr>
-        <w:rPr>
-          <w:i/>
-        </w:rPr>
-      </w:pPr>
-      <w:r>
-        <w:rPr>
-          <w:i/>
-        </w:rPr>
-        <w:t>[starten met een open vraag, neutrale vraag]</w:t>
-      </w:r>
-    </w:p>
-    <w:p>
-      <w:pPr>
-        <w:rPr>
-          <w:i/>
-        </w:rPr>
-      </w:pPr>
-      <w:r>
-        <w:rPr>
-          <w:i/>
-        </w:rPr>
-        <w:t>[let goed op kritiek]</w:t>
-      </w:r>
-    </w:p>
-    <w:p>
-      <w:pPr>
-        <w:rPr>
-          <w:i/>
-        </w:rPr>
-      </w:pPr>
-      <w:r>
-        <w:rPr>
-          <w:i/>
-        </w:rPr>
-        <w:t>[afspraken die gemaakt worden</w:t>
-      </w:r>
-      <w:r>
-        <w:rPr>
-          <w:i/>
-        </w:rPr>
-        <w:t xml:space="preserve"> goed opschrijven]</w:t>
-      </w:r>
-    </w:p>
-    <w:p/>
-    <w:p>
-      <w:pPr>
-        <w:rPr>
-          <w:i/>
-        </w:rPr>
-      </w:pPr>
-      <w:r>
-        <w:rPr>
-          <w:i/>
-        </w:rPr>
-        <w:t>[het interview samenvatten]</w:t>
-      </w:r>
-    </w:p>
-    <w:p/>
-    <w:p>
-      <w:pPr>
-        <w:rPr>
-          <w:i/>
-        </w:rPr>
-      </w:pPr>
-      <w:r>
-        <w:rPr>
-          <w:i/>
-        </w:rPr>
-        <w:t>[let goed op taalgebruik: geen euhh, hmm etc. Vraag concreet verder]</w:t>
-      </w:r>
-    </w:p>
-    <w:p/>
-    <w:p>
-      <w:pPr>
-        <w:rPr>
-          <w:i/>
-        </w:rPr>
-      </w:pPr>
-      <w:r>
-        <w:rPr>
-          <w:i/>
-        </w:rPr>
-        <w:t>[let goed op afdwaalen, corrigeer correct]</w:t>
-      </w:r>
-    </w:p>
-    <w:p/>
-    <w:p>
-      <w:pPr>
-        <w:rPr>
-          <w:i/>
-        </w:rPr>
-      </w:pPr>
-      <w:r>
-        <w:rPr>
-          <w:i/>
-        </w:rPr>
-        <w:t>[laat weten wanneer er de terugkoppeling is, maak een afspraak wanneer dit zal zijn].</w:t>
-      </w:r>
       <w:bookmarkStart w:id="0" w:name="_GoBack"/>
       <w:bookmarkEnd w:id="0"/>
+    </w:p>
+    <w:p>
+      <w:pPr>
+        <w:rPr>
+          <w:b/>
+        </w:rPr>
+      </w:pPr>
+      <w:r>
+        <w:rPr>
+          <w:b/>
+        </w:rPr>
+        <w:t>Alle vragen hier:</w:t>
+      </w:r>
+    </w:p>
+    <w:p>
+      <w:pPr>
+        <w:rPr>
+          <w:i/>
+        </w:rPr>
+      </w:pPr>
+      <w:r>
+        <w:rPr>
+          <w:i/>
+        </w:rPr>
+        <w:t>[starten met een open vraag, neutrale vraag]</w:t>
+      </w:r>
+    </w:p>
+    <w:p>
+      <w:pPr>
+        <w:pStyle w:val="ListParagraph"/>
+        <w:numPr>
+          <w:ilvl w:val="0"/>
+          <w:numId w:val="2"/>
+        </w:numPr>
+        <w:rPr>
+          <w:b/>
+          <w:lang w:val="en-US"/>
+        </w:rPr>
+      </w:pPr>
+      <w:r>
+        <w:rPr>
+          <w:b/>
+          <w:lang w:val="en-US"/>
+        </w:rPr>
+        <w:t>What do you expect of us in this assignment?</w:t>
+      </w:r>
+    </w:p>
+    <w:p>
+      <w:pPr>
+        <w:pStyle w:val="ListParagraph"/>
+        <w:rPr>
+          <w:b/>
+          <w:lang w:val="en-US"/>
+        </w:rPr>
+      </w:pPr>
+    </w:p>
+    <w:p>
+      <w:pPr>
+        <w:pStyle w:val="ListParagraph"/>
+        <w:numPr>
+          <w:ilvl w:val="0"/>
+          <w:numId w:val="2"/>
+        </w:numPr>
+        <w:rPr>
+          <w:b/>
+          <w:lang w:val="en-US"/>
+        </w:rPr>
+      </w:pPr>
+      <w:r>
+        <w:rPr>
+          <w:b/>
+          <w:lang w:val="en-US"/>
+        </w:rPr>
+        <w:t>Should it be possible to access someone else's data be read-only or do you want to be able to adjust it?</w:t>
+      </w:r>
+    </w:p>
+    <w:p>
+      <w:pPr>
+        <w:pStyle w:val="ListParagraph"/>
+        <w:rPr>
+          <w:b/>
+          <w:lang w:val="en-US"/>
+        </w:rPr>
+      </w:pPr>
+    </w:p>
+    <w:p>
+      <w:pPr>
+        <w:pStyle w:val="ListParagraph"/>
+        <w:numPr>
+          <w:ilvl w:val="0"/>
+          <w:numId w:val="2"/>
+        </w:numPr>
+        <w:rPr>
+          <w:b/>
+          <w:lang w:val="en-US"/>
+        </w:rPr>
+      </w:pPr>
+      <w:r>
+        <w:rPr>
+          <w:b/>
+          <w:lang w:val="en-US"/>
+        </w:rPr>
+        <w:t>Do you want us to link the 3 word documents or would you prefer a single database with different account access?</w:t>
+      </w:r>
+    </w:p>
+    <w:p>
+      <w:pPr>
+        <w:pStyle w:val="ListParagraph"/>
+        <w:rPr>
+          <w:b/>
+          <w:lang w:val="en-US"/>
+        </w:rPr>
+      </w:pPr>
+    </w:p>
+    <w:p>
+      <w:pPr>
+        <w:pStyle w:val="ListParagraph"/>
+        <w:numPr>
+          <w:ilvl w:val="0"/>
+          <w:numId w:val="2"/>
+        </w:numPr>
+        <w:rPr>
+          <w:b/>
+          <w:lang w:val="en-US"/>
+        </w:rPr>
+      </w:pPr>
+      <w:r>
+        <w:rPr>
+          <w:b/>
+          <w:lang w:val="en-US"/>
+        </w:rPr>
+        <w:t>Is there a point that needs extra attention or is there somethi</w:t>
+      </w:r>
+      <w:r>
+        <w:rPr>
+          <w:b/>
+          <w:lang w:val="en-US"/>
+        </w:rPr>
+        <w:t>n</w:t>
+      </w:r>
+      <w:r>
+        <w:rPr>
+          <w:b/>
+          <w:lang w:val="en-US"/>
+        </w:rPr>
+        <w:t>g specific that you need?</w:t>
+      </w:r>
+    </w:p>
+    <w:p>
+      <w:pPr>
+        <w:pStyle w:val="ListParagraph"/>
+        <w:rPr>
+          <w:b/>
+          <w:lang w:val="en-US"/>
+        </w:rPr>
+      </w:pPr>
+    </w:p>
+    <w:p>
+      <w:pPr>
+        <w:pStyle w:val="ListParagraph"/>
+        <w:numPr>
+          <w:ilvl w:val="0"/>
+          <w:numId w:val="2"/>
+        </w:numPr>
+        <w:rPr>
+          <w:b/>
+          <w:lang w:val="en-US"/>
+        </w:rPr>
+      </w:pPr>
+      <w:r>
+        <w:rPr>
+          <w:b/>
+          <w:lang w:val="en-US"/>
+        </w:rPr>
+        <w:t>I</w:t>
+      </w:r>
+      <w:r>
+        <w:rPr>
+          <w:b/>
+          <w:lang w:val="en-US"/>
+        </w:rPr>
+        <w:t>s there any information we need to know about the sales department to make this project succes</w:t>
+      </w:r>
+      <w:r>
+        <w:rPr>
+          <w:b/>
+          <w:lang w:val="en-US"/>
+        </w:rPr>
+        <w:t>s</w:t>
+      </w:r>
+      <w:r>
+        <w:rPr>
+          <w:b/>
+          <w:lang w:val="en-US"/>
+        </w:rPr>
+        <w:t>ful?</w:t>
+      </w:r>
+    </w:p>
+    <w:p>
+      <w:pPr>
+        <w:rPr>
+          <w:b/>
+          <w:lang w:val="en-US"/>
+        </w:rPr>
+      </w:pPr>
+    </w:p>
+    <w:p>
+      <w:pPr>
+        <w:rPr>
+          <w:i/>
+        </w:rPr>
+      </w:pPr>
+      <w:r>
+        <w:rPr>
+          <w:i/>
+        </w:rPr>
+        <w:t>[let goed op kritiek]</w:t>
+      </w:r>
+    </w:p>
+    <w:p>
+      <w:pPr>
+        <w:rPr>
+          <w:i/>
+        </w:rPr>
+      </w:pPr>
+      <w:r>
+        <w:rPr>
+          <w:i/>
+        </w:rPr>
+        <w:t>[afspraken die gemaakt worden</w:t>
+      </w:r>
+      <w:r>
+        <w:rPr>
+          <w:i/>
+        </w:rPr>
+        <w:t xml:space="preserve"> goed opschrijven]</w:t>
+      </w:r>
+    </w:p>
+    <w:p>
+      <w:pPr>
+        <w:rPr>
+          <w:i/>
+        </w:rPr>
+      </w:pPr>
+      <w:r>
+        <w:rPr>
+          <w:i/>
+        </w:rPr>
+        <w:t>[het interview samenvatten]</w:t>
+      </w:r>
+    </w:p>
+    <w:p>
+      <w:pPr>
+        <w:rPr>
+          <w:i/>
+        </w:rPr>
+      </w:pPr>
+      <w:r>
+        <w:rPr>
+          <w:i/>
+        </w:rPr>
+        <w:t>[let goed op taalgebruik: geen euhh, hmm etc. Vraag concreet verder]</w:t>
+      </w:r>
+    </w:p>
+    <w:p>
+      <w:pPr>
+        <w:rPr>
+          <w:i/>
+        </w:rPr>
+      </w:pPr>
+      <w:r>
+        <w:rPr>
+          <w:i/>
+        </w:rPr>
+        <w:lastRenderedPageBreak/>
+        <w:t>[let goed op afdwaalen, corrigeer correct]</w:t>
+      </w:r>
+    </w:p>
+    <w:p>
+      <w:pPr>
+        <w:rPr>
+          <w:i/>
+        </w:rPr>
+      </w:pPr>
+      <w:r>
+        <w:rPr>
+          <w:i/>
+        </w:rPr>
+        <w:t>[laat weten wanneer er de terugkoppeling is, maak een afspraak wanneer dit zal zijn].</w:t>
+      </w:r>
     </w:p>
     <w:sectPr>
       <w:pgSz w:w="11906" w:h="16838"/>
@@ -421,8 +582,123 @@
       </w:rPr>
     </w:lvl>
   </w:abstractNum>
+  <w:abstractNum w:abstractNumId="1">
+    <w:nsid w:val="267626CE"/>
+    <w:multiLevelType w:val="hybridMultilevel"/>
+    <w:tmpl w:val="ED08FFE4"/>
+    <w:lvl w:ilvl="0" w:tplc="439869B0">
+      <w:numFmt w:val="bullet"/>
+      <w:lvlText w:val=""/>
+      <w:lvlJc w:val="left"/>
+      <w:pPr>
+        <w:ind w:left="720" w:hanging="360"/>
+      </w:pPr>
+      <w:rPr>
+        <w:rFonts w:ascii="Wingdings" w:eastAsiaTheme="minorHAnsi" w:hAnsi="Wingdings" w:cstheme="minorBidi" w:hint="default"/>
+      </w:rPr>
+    </w:lvl>
+    <w:lvl w:ilvl="1" w:tplc="04130003" w:tentative="1">
+      <w:start w:val="1"/>
+      <w:numFmt w:val="bullet"/>
+      <w:lvlText w:val="o"/>
+      <w:lvlJc w:val="left"/>
+      <w:pPr>
+        <w:ind w:left="1440" w:hanging="360"/>
+      </w:pPr>
+      <w:rPr>
+        <w:rFonts w:ascii="Courier New" w:hAnsi="Courier New" w:cs="Courier New" w:hint="default"/>
+      </w:rPr>
+    </w:lvl>
+    <w:lvl w:ilvl="2" w:tplc="04130005" w:tentative="1">
+      <w:start w:val="1"/>
+      <w:numFmt w:val="bullet"/>
+      <w:lvlText w:val=""/>
+      <w:lvlJc w:val="left"/>
+      <w:pPr>
+        <w:ind w:left="2160" w:hanging="360"/>
+      </w:pPr>
+      <w:rPr>
+        <w:rFonts w:ascii="Wingdings" w:hAnsi="Wingdings" w:hint="default"/>
+      </w:rPr>
+    </w:lvl>
+    <w:lvl w:ilvl="3" w:tplc="04130001" w:tentative="1">
+      <w:start w:val="1"/>
+      <w:numFmt w:val="bullet"/>
+      <w:lvlText w:val=""/>
+      <w:lvlJc w:val="left"/>
+      <w:pPr>
+        <w:ind w:left="2880" w:hanging="360"/>
+      </w:pPr>
+      <w:rPr>
+        <w:rFonts w:ascii="Symbol" w:hAnsi="Symbol" w:hint="default"/>
+      </w:rPr>
+    </w:lvl>
+    <w:lvl w:ilvl="4" w:tplc="04130003" w:tentative="1">
+      <w:start w:val="1"/>
+      <w:numFmt w:val="bullet"/>
+      <w:lvlText w:val="o"/>
+      <w:lvlJc w:val="left"/>
+      <w:pPr>
+        <w:ind w:left="3600" w:hanging="360"/>
+      </w:pPr>
+      <w:rPr>
+        <w:rFonts w:ascii="Courier New" w:hAnsi="Courier New" w:cs="Courier New" w:hint="default"/>
+      </w:rPr>
+    </w:lvl>
+    <w:lvl w:ilvl="5" w:tplc="04130005" w:tentative="1">
+      <w:start w:val="1"/>
+      <w:numFmt w:val="bullet"/>
+      <w:lvlText w:val=""/>
+      <w:lvlJc w:val="left"/>
+      <w:pPr>
+        <w:ind w:left="4320" w:hanging="360"/>
+      </w:pPr>
+      <w:rPr>
+        <w:rFonts w:ascii="Wingdings" w:hAnsi="Wingdings" w:hint="default"/>
+      </w:rPr>
+    </w:lvl>
+    <w:lvl w:ilvl="6" w:tplc="04130001" w:tentative="1">
+      <w:start w:val="1"/>
+      <w:numFmt w:val="bullet"/>
+      <w:lvlText w:val=""/>
+      <w:lvlJc w:val="left"/>
+      <w:pPr>
+        <w:ind w:left="5040" w:hanging="360"/>
+      </w:pPr>
+      <w:rPr>
+        <w:rFonts w:ascii="Symbol" w:hAnsi="Symbol" w:hint="default"/>
+      </w:rPr>
+    </w:lvl>
+    <w:lvl w:ilvl="7" w:tplc="04130003" w:tentative="1">
+      <w:start w:val="1"/>
+      <w:numFmt w:val="bullet"/>
+      <w:lvlText w:val="o"/>
+      <w:lvlJc w:val="left"/>
+      <w:pPr>
+        <w:ind w:left="5760" w:hanging="360"/>
+      </w:pPr>
+      <w:rPr>
+        <w:rFonts w:ascii="Courier New" w:hAnsi="Courier New" w:cs="Courier New" w:hint="default"/>
+      </w:rPr>
+    </w:lvl>
+    <w:lvl w:ilvl="8" w:tplc="04130005" w:tentative="1">
+      <w:start w:val="1"/>
+      <w:numFmt w:val="bullet"/>
+      <w:lvlText w:val=""/>
+      <w:lvlJc w:val="left"/>
+      <w:pPr>
+        <w:ind w:left="6480" w:hanging="360"/>
+      </w:pPr>
+      <w:rPr>
+        <w:rFonts w:ascii="Wingdings" w:hAnsi="Wingdings" w:hint="default"/>
+      </w:rPr>
+    </w:lvl>
+  </w:abstractNum>
   <w:num w:numId="1">
     <w:abstractNumId w:val="0"/>
+  </w:num>
+  <w:num w:numId="2">
+    <w:abstractNumId w:val="1"/>
   </w:num>
 </w:numbering>
 </file>

</xml_diff>